<commit_message>
feat(LinkButton.js): add form button
</commit_message>
<xml_diff>
--- a/sand-bags/src/Assets/subjects/11/תרגול סטנדרטים.docx
+++ b/sand-bags/src/Assets/subjects/11/תרגול סטנדרטים.docx
@@ -4,30 +4,125 @@
   <w:body>
     <w:p>
       <w:pPr>
-        <w:bidi/>
+        <w:pStyle w:val="a"/>
+        <w:bidi w:val="1"/>
+        <w:spacing w:before="0" w:beforeAutospacing="off" w:after="160" w:afterAutospacing="off" w:line="259" w:lineRule="auto"/>
+        <w:ind w:left="0" w:right="0"/>
         <w:jc w:val="center"/>
         <w:rPr>
           <w:rFonts w:ascii="Heebo" w:hAnsi="Heebo" w:cs="Heebo"/>
-          <w:b/>
-          <w:bCs/>
+          <w:b w:val="1"/>
+          <w:bCs w:val="1"/>
           <w:sz w:val="36"/>
           <w:szCs w:val="36"/>
           <w:u w:val="single"/>
-          <w:rtl/>
+          <w:rtl w:val="1"/>
         </w:rPr>
       </w:pPr>
       <w:r>
         <w:rPr>
           <w:rFonts w:ascii="Heebo" w:hAnsi="Heebo" w:cs="Heebo"/>
-          <w:b/>
-          <w:bCs/>
+          <w:b w:val="1"/>
+          <w:bCs w:val="1"/>
           <w:sz w:val="36"/>
           <w:szCs w:val="36"/>
           <w:u w:val="single"/>
-          <w:rtl/>
-        </w:rPr>
-        <w:t>להלן נתון קטע הקוד הבא :</w:t>
-      </w:r>
+          <w:rtl w:val="1"/>
+        </w:rPr>
+        <w:t>רק לאחר שקראתם את חוברת הסטנדרטים המצורפת</w:t>
+      </w:r>
+    </w:p>
+    <w:p>
+      <w:pPr>
+        <w:pStyle w:val="a"/>
+        <w:bidi w:val="1"/>
+        <w:spacing w:before="0" w:beforeAutospacing="off" w:after="160" w:afterAutospacing="off" w:line="259" w:lineRule="auto"/>
+        <w:ind w:left="0" w:right="0"/>
+        <w:jc w:val="center"/>
+        <w:rPr>
+          <w:rFonts w:ascii="Heebo" w:hAnsi="Heebo" w:cs="Heebo"/>
+          <w:b w:val="1"/>
+          <w:bCs w:val="1"/>
+          <w:sz w:val="36"/>
+          <w:szCs w:val="36"/>
+          <w:u w:val="single"/>
+          <w:rtl w:val="1"/>
+        </w:rPr>
+      </w:pPr>
+      <w:r>
+        <w:rPr>
+          <w:rFonts w:ascii="Heebo" w:hAnsi="Heebo" w:cs="Heebo"/>
+          <w:b w:val="1"/>
+          <w:bCs w:val="1"/>
+          <w:sz w:val="36"/>
+          <w:szCs w:val="36"/>
+          <w:u w:val="single"/>
+          <w:rtl w:val="1"/>
+        </w:rPr>
+        <w:t>יכולים להתחיל לתרגל</w:t>
+      </w:r>
+    </w:p>
+    <w:p>
+      <w:pPr>
+        <w:pStyle w:val="a"/>
+        <w:bidi w:val="1"/>
+        <w:spacing w:before="0" w:beforeAutospacing="off" w:after="160" w:afterAutospacing="off" w:line="259" w:lineRule="auto"/>
+        <w:ind w:left="0" w:right="0"/>
+        <w:jc w:val="center"/>
+        <w:rPr>
+          <w:rFonts w:ascii="Heebo" w:hAnsi="Heebo" w:cs="Heebo"/>
+          <w:b w:val="1"/>
+          <w:bCs w:val="1"/>
+          <w:sz w:val="36"/>
+          <w:szCs w:val="36"/>
+          <w:u w:val="single"/>
+          <w:rtl w:val="1"/>
+        </w:rPr>
+      </w:pPr>
+    </w:p>
+    <w:p>
+      <w:pPr>
+        <w:pStyle w:val="a"/>
+        <w:bidi w:val="1"/>
+        <w:spacing w:before="0" w:beforeAutospacing="off" w:after="160" w:afterAutospacing="off" w:line="259" w:lineRule="auto"/>
+        <w:ind w:left="0" w:right="0"/>
+        <w:jc w:val="center"/>
+        <w:rPr>
+          <w:rFonts w:ascii="Heebo" w:hAnsi="Heebo" w:cs="Heebo"/>
+          <w:b w:val="1"/>
+          <w:bCs w:val="1"/>
+          <w:sz w:val="28"/>
+          <w:szCs w:val="28"/>
+          <w:u w:val="none"/>
+          <w:rtl w:val="1"/>
+        </w:rPr>
+      </w:pPr>
+      <w:r>
+        <w:rPr>
+          <w:rFonts w:ascii="Heebo" w:hAnsi="Heebo" w:cs="Heebo"/>
+          <w:b w:val="1"/>
+          <w:bCs w:val="1"/>
+          <w:sz w:val="28"/>
+          <w:szCs w:val="28"/>
+          <w:u w:val="none"/>
+          <w:rtl w:val="1"/>
+        </w:rPr>
+        <w:t xml:space="preserve">להלן נתון קטע הקוד </w:t>
+      </w:r>
+      <w:proofErr w:type="gramStart"/>
+      <w:r>
+        <w:rPr>
+          <w:rFonts w:ascii="Heebo" w:hAnsi="Heebo" w:cs="Heebo"/>
+          <w:b w:val="1"/>
+          <w:bCs w:val="1"/>
+          <w:sz w:val="28"/>
+          <w:szCs w:val="28"/>
+          <w:u w:val="none"/>
+          <w:rtl w:val="1"/>
+        </w:rPr>
+        <w:t>הבא :</w:t>
+      </w:r>
+      <w:proofErr w:type="gramEnd"/>
     </w:p>
     <w:p>
       <w:pPr>

</xml_diff>